<commit_message>
Question 7 started but niot com[pleted.]
</commit_message>
<xml_diff>
--- a/LIST OF PRACTICALS NEW.docx
+++ b/LIST OF PRACTICALS NEW.docx
@@ -1,6 +1,6 @@
 
 <file path=word/document.xml><?xml version="1.0" encoding="utf-8"?>
-<w:document xmlns:wpc="http://schemas.microsoft.com/office/word/2010/wordprocessingCanvas" xmlns:cx="http://schemas.microsoft.com/office/drawing/2014/chartex" xmlns:cx1="http://schemas.microsoft.com/office/drawing/2015/9/8/chartex" xmlns:cx2="http://schemas.microsoft.com/office/drawing/2015/10/21/chartex" xmlns:cx3="http://schemas.microsoft.com/office/drawing/2016/5/9/chartex" xmlns:cx4="http://schemas.microsoft.com/office/drawing/2016/5/10/chartex" xmlns:cx5="http://schemas.microsoft.com/office/drawing/2016/5/11/chartex" xmlns:cx6="http://schemas.microsoft.com/office/drawing/2016/5/12/chartex" xmlns:cx7="http://schemas.microsoft.com/office/drawing/2016/5/13/chartex" xmlns:cx8="http://schemas.microsoft.com/office/drawing/2016/5/14/chartex" xmlns:mc="http://schemas.openxmlformats.org/markup-compatibility/2006" xmlns:aink="http://schemas.microsoft.com/office/drawing/2016/ink" xmlns:am3d="http://schemas.microsoft.com/office/drawing/2017/model3d" xmlns:o="urn:schemas-microsoft-com:office:office" xmlns:oel="http://schemas.microsoft.com/office/2019/extlst" xmlns:r="http://schemas.openxmlformats.org/officeDocument/2006/relationships" xmlns:m="http://schemas.openxmlformats.org/officeDocument/2006/math" xmlns:v="urn:schemas-microsoft-com:vml" xmlns:wp14="http://schemas.microsoft.com/office/word/2010/wordprocessingDrawing" xmlns:wp="http://schemas.openxmlformats.org/drawingml/2006/wordprocessingDrawing" xmlns:w10="urn:schemas-microsoft-com:office:word" xmlns:w="http://schemas.openxmlformats.org/wordprocessingml/2006/main" xmlns:w14="http://schemas.microsoft.com/office/word/2010/wordml" xmlns:w15="http://schemas.microsoft.com/office/word/2012/wordml" xmlns:w16cex="http://schemas.microsoft.com/office/word/2018/wordml/cex" xmlns:w16cid="http://schemas.microsoft.com/office/word/2016/wordml/cid" xmlns:w16="http://schemas.microsoft.com/office/word/2018/wordml" xmlns:w16sdtdh="http://schemas.microsoft.com/office/word/2020/wordml/sdtdatahash" xmlns:w16se="http://schemas.microsoft.com/office/word/2015/wordml/symex" xmlns:wpg="http://schemas.microsoft.com/office/word/2010/wordprocessingGroup" xmlns:wpi="http://schemas.microsoft.com/office/word/2010/wordprocessingInk" xmlns:wne="http://schemas.microsoft.com/office/word/2006/wordml" xmlns:wps="http://schemas.microsoft.com/office/word/2010/wordprocessingShape" mc:Ignorable="w14 w15 w16se w16cid w16 w16cex w16sdtdh wp14">
+<w:document xmlns:wpc="http://schemas.microsoft.com/office/word/2010/wordprocessingCanvas" xmlns:cx="http://schemas.microsoft.com/office/drawing/2014/chartex" xmlns:cx1="http://schemas.microsoft.com/office/drawing/2015/9/8/chartex" xmlns:mc="http://schemas.openxmlformats.org/markup-compatibility/2006" xmlns:o="urn:schemas-microsoft-com:office:office" xmlns:r="http://schemas.openxmlformats.org/officeDocument/2006/relationships" xmlns:m="http://schemas.openxmlformats.org/officeDocument/2006/math" xmlns:v="urn:schemas-microsoft-com:vml" xmlns:wp14="http://schemas.microsoft.com/office/word/2010/wordprocessingDrawing" xmlns:wp="http://schemas.openxmlformats.org/drawingml/2006/wordprocessingDrawing" xmlns:w10="urn:schemas-microsoft-com:office:word" xmlns:w="http://schemas.openxmlformats.org/wordprocessingml/2006/main" xmlns:w14="http://schemas.microsoft.com/office/word/2010/wordml" xmlns:w15="http://schemas.microsoft.com/office/word/2012/wordml" xmlns:w16se="http://schemas.microsoft.com/office/word/2015/wordml/symex" xmlns:wpg="http://schemas.microsoft.com/office/word/2010/wordprocessingGroup" xmlns:wpi="http://schemas.microsoft.com/office/word/2010/wordprocessingInk" xmlns:wne="http://schemas.microsoft.com/office/word/2006/wordml" xmlns:wps="http://schemas.microsoft.com/office/word/2010/wordprocessingShape" mc:Ignorable="w14 w15 w16se wp14">
   <w:body>
     <w:p>
       <w:pPr>
@@ -10,6 +10,22 @@
           <w:sz w:val="28"/>
         </w:rPr>
       </w:pPr>
+      <w:proofErr w:type="gramStart"/>
+      <w:r>
+        <w:rPr>
+          <w:b/>
+          <w:sz w:val="28"/>
+        </w:rPr>
+        <w:t>z</w:t>
+      </w:r>
+      <w:proofErr w:type="gramEnd"/>
+      <w:r>
+        <w:rPr>
+          <w:b/>
+          <w:sz w:val="28"/>
+        </w:rPr>
+        <w:tab/>
+      </w:r>
       <w:r>
         <w:rPr>
           <w:b/>
@@ -78,15 +94,7 @@
         <w:jc w:val="both"/>
       </w:pPr>
       <w:r>
-        <w:t xml:space="preserve">Create a class Person which </w:t>
-      </w:r>
-      <w:proofErr w:type="gramStart"/>
-      <w:r>
-        <w:t>includes:</w:t>
-      </w:r>
-      <w:proofErr w:type="gramEnd"/>
-      <w:r>
-        <w:t xml:space="preserve"> character array name of size 64, age in numeric, character array address of size 64, and total salary in real numbers (divide salary in different components, if required). Make an </w:t>
+        <w:t xml:space="preserve">Create a class Person which includes: character array name of size 64, age in numeric, character array address of size 64, and total salary in real numbers (divide salary in different components, if required). Make an </w:t>
       </w:r>
       <w:r>
         <w:rPr>
@@ -166,15 +174,7 @@
         <w:jc w:val="both"/>
       </w:pPr>
       <w:r>
-        <w:t xml:space="preserve">Write a program to find the area (function name AREA) of circle, </w:t>
-      </w:r>
-      <w:proofErr w:type="gramStart"/>
-      <w:r>
-        <w:t>rectangle</w:t>
-      </w:r>
-      <w:proofErr w:type="gramEnd"/>
-      <w:r>
-        <w:t xml:space="preserve"> and triangle by </w:t>
+        <w:t xml:space="preserve">Write a program to find the area (function name AREA) of circle, rectangle and triangle by </w:t>
       </w:r>
       <w:r>
         <w:rPr>
@@ -546,8 +546,13 @@
         </w:numPr>
         <w:jc w:val="both"/>
       </w:pPr>
-      <w:r>
-        <w:t xml:space="preserve">Design three classes: Student, Exam and Result. The student class has data members such as roll no, name etc. Create a class Exam by inheriting the Student class. The Exam class adds data members representing the marks scored in six subjects. Derive the Result from class Exam and it has its own members such as total marks. Write an interactive program to model this relationship. What type of </w:t>
+      <w:bookmarkStart w:id="0" w:name="_GoBack"/>
+      <w:r>
+        <w:t>Design three classes: Student, Exam and Result. The student class has data members such as roll no, name etc. Create a class Exam by inheriting the Student class. The Exam class adds data members representing the marks scored in six subjects. Derive the Result from class Exam and it has its own members such as total marks.</w:t>
+      </w:r>
+      <w:bookmarkEnd w:id="0"/>
+      <w:r>
+        <w:t xml:space="preserve"> Write an interactive program to model this relationship. What type of </w:t>
       </w:r>
       <w:r>
         <w:rPr>
@@ -801,7 +806,7 @@
 </file>
 
 <file path=word/numbering.xml><?xml version="1.0" encoding="utf-8"?>
-<w:numbering xmlns:wpc="http://schemas.microsoft.com/office/word/2010/wordprocessingCanvas" xmlns:cx="http://schemas.microsoft.com/office/drawing/2014/chartex" xmlns:cx1="http://schemas.microsoft.com/office/drawing/2015/9/8/chartex" xmlns:cx2="http://schemas.microsoft.com/office/drawing/2015/10/21/chartex" xmlns:cx3="http://schemas.microsoft.com/office/drawing/2016/5/9/chartex" xmlns:cx4="http://schemas.microsoft.com/office/drawing/2016/5/10/chartex" xmlns:cx5="http://schemas.microsoft.com/office/drawing/2016/5/11/chartex" xmlns:cx6="http://schemas.microsoft.com/office/drawing/2016/5/12/chartex" xmlns:cx7="http://schemas.microsoft.com/office/drawing/2016/5/13/chartex" xmlns:cx8="http://schemas.microsoft.com/office/drawing/2016/5/14/chartex" xmlns:mc="http://schemas.openxmlformats.org/markup-compatibility/2006" xmlns:aink="http://schemas.microsoft.com/office/drawing/2016/ink" xmlns:am3d="http://schemas.microsoft.com/office/drawing/2017/model3d" xmlns:o="urn:schemas-microsoft-com:office:office" xmlns:oel="http://schemas.microsoft.com/office/2019/extlst" xmlns:r="http://schemas.openxmlformats.org/officeDocument/2006/relationships" xmlns:m="http://schemas.openxmlformats.org/officeDocument/2006/math" xmlns:v="urn:schemas-microsoft-com:vml" xmlns:wp14="http://schemas.microsoft.com/office/word/2010/wordprocessingDrawing" xmlns:wp="http://schemas.openxmlformats.org/drawingml/2006/wordprocessingDrawing" xmlns:w10="urn:schemas-microsoft-com:office:word" xmlns:w="http://schemas.openxmlformats.org/wordprocessingml/2006/main" xmlns:w14="http://schemas.microsoft.com/office/word/2010/wordml" xmlns:w15="http://schemas.microsoft.com/office/word/2012/wordml" xmlns:w16cex="http://schemas.microsoft.com/office/word/2018/wordml/cex" xmlns:w16cid="http://schemas.microsoft.com/office/word/2016/wordml/cid" xmlns:w16="http://schemas.microsoft.com/office/word/2018/wordml" xmlns:w16sdtdh="http://schemas.microsoft.com/office/word/2020/wordml/sdtdatahash" xmlns:w16se="http://schemas.microsoft.com/office/word/2015/wordml/symex" xmlns:wpg="http://schemas.microsoft.com/office/word/2010/wordprocessingGroup" xmlns:wpi="http://schemas.microsoft.com/office/word/2010/wordprocessingInk" xmlns:wne="http://schemas.microsoft.com/office/word/2006/wordml" xmlns:wps="http://schemas.microsoft.com/office/word/2010/wordprocessingShape" mc:Ignorable="w14 w15 w16se w16cid w16 w16cex w16sdtdh wp14">
+<w:numbering xmlns:wpc="http://schemas.microsoft.com/office/word/2010/wordprocessingCanvas" xmlns:cx="http://schemas.microsoft.com/office/drawing/2014/chartex" xmlns:cx1="http://schemas.microsoft.com/office/drawing/2015/9/8/chartex" xmlns:mc="http://schemas.openxmlformats.org/markup-compatibility/2006" xmlns:o="urn:schemas-microsoft-com:office:office" xmlns:r="http://schemas.openxmlformats.org/officeDocument/2006/relationships" xmlns:m="http://schemas.openxmlformats.org/officeDocument/2006/math" xmlns:v="urn:schemas-microsoft-com:vml" xmlns:wp14="http://schemas.microsoft.com/office/word/2010/wordprocessingDrawing" xmlns:wp="http://schemas.openxmlformats.org/drawingml/2006/wordprocessingDrawing" xmlns:w10="urn:schemas-microsoft-com:office:word" xmlns:w="http://schemas.openxmlformats.org/wordprocessingml/2006/main" xmlns:w14="http://schemas.microsoft.com/office/word/2010/wordml" xmlns:w15="http://schemas.microsoft.com/office/word/2012/wordml" xmlns:w16se="http://schemas.microsoft.com/office/word/2015/wordml/symex" xmlns:wpg="http://schemas.microsoft.com/office/word/2010/wordprocessingGroup" xmlns:wpi="http://schemas.microsoft.com/office/word/2010/wordprocessingInk" xmlns:wne="http://schemas.microsoft.com/office/word/2006/wordml" xmlns:wps="http://schemas.microsoft.com/office/word/2010/wordprocessingShape" mc:Ignorable="w14 w15 w16se wp14">
   <w:abstractNum w:abstractNumId="0" w15:restartNumberingAfterBreak="0">
     <w:nsid w:val="2DB93FAB"/>
     <w:multiLevelType w:val="hybridMultilevel"/>
@@ -1125,23 +1130,23 @@
       </w:pPr>
     </w:lvl>
   </w:abstractNum>
-  <w:num w:numId="1" w16cid:durableId="1308705034">
+  <w:num w:numId="1">
     <w:abstractNumId w:val="2"/>
   </w:num>
-  <w:num w:numId="2" w16cid:durableId="815076344">
+  <w:num w:numId="2">
     <w:abstractNumId w:val="0"/>
   </w:num>
-  <w:num w:numId="3" w16cid:durableId="2074084283">
+  <w:num w:numId="3">
     <w:abstractNumId w:val="2"/>
   </w:num>
-  <w:num w:numId="4" w16cid:durableId="2017607442">
+  <w:num w:numId="4">
     <w:abstractNumId w:val="1"/>
   </w:num>
 </w:numbering>
 </file>
 
 <file path=word/styles.xml><?xml version="1.0" encoding="utf-8"?>
-<w:styles xmlns:mc="http://schemas.openxmlformats.org/markup-compatibility/2006" xmlns:r="http://schemas.openxmlformats.org/officeDocument/2006/relationships" xmlns:w="http://schemas.openxmlformats.org/wordprocessingml/2006/main" xmlns:w14="http://schemas.microsoft.com/office/word/2010/wordml" xmlns:w15="http://schemas.microsoft.com/office/word/2012/wordml" xmlns:w16cex="http://schemas.microsoft.com/office/word/2018/wordml/cex" xmlns:w16cid="http://schemas.microsoft.com/office/word/2016/wordml/cid" xmlns:w16="http://schemas.microsoft.com/office/word/2018/wordml" xmlns:w16sdtdh="http://schemas.microsoft.com/office/word/2020/wordml/sdtdatahash" xmlns:w16se="http://schemas.microsoft.com/office/word/2015/wordml/symex" mc:Ignorable="w14 w15 w16se w16cid w16 w16cex w16sdtdh">
+<w:styles xmlns:mc="http://schemas.openxmlformats.org/markup-compatibility/2006" xmlns:r="http://schemas.openxmlformats.org/officeDocument/2006/relationships" xmlns:w="http://schemas.openxmlformats.org/wordprocessingml/2006/main" xmlns:w14="http://schemas.microsoft.com/office/word/2010/wordml" xmlns:w15="http://schemas.microsoft.com/office/word/2012/wordml" xmlns:w16se="http://schemas.microsoft.com/office/word/2015/wordml/symex" mc:Ignorable="w14 w15 w16se">
   <w:docDefaults>
     <w:rPrDefault>
       <w:rPr>
@@ -1157,7 +1162,7 @@
       </w:pPr>
     </w:pPrDefault>
   </w:docDefaults>
-  <w:latentStyles w:defLockedState="0" w:defUIPriority="99" w:defSemiHidden="0" w:defUnhideWhenUsed="0" w:defQFormat="0" w:count="376">
+  <w:latentStyles w:defLockedState="0" w:defUIPriority="99" w:defSemiHidden="0" w:defUnhideWhenUsed="0" w:defQFormat="0" w:count="371">
     <w:lsdException w:name="Normal" w:uiPriority="0" w:qFormat="1"/>
     <w:lsdException w:name="heading 1" w:uiPriority="9" w:qFormat="1"/>
     <w:lsdException w:name="heading 2" w:semiHidden="1" w:uiPriority="9" w:unhideWhenUsed="1" w:qFormat="1"/>
@@ -1529,11 +1534,6 @@
     <w:lsdException w:name="List Table 5 Dark Accent 6" w:uiPriority="50"/>
     <w:lsdException w:name="List Table 6 Colorful Accent 6" w:uiPriority="51"/>
     <w:lsdException w:name="List Table 7 Colorful Accent 6" w:uiPriority="52"/>
-    <w:lsdException w:name="Mention" w:semiHidden="1" w:unhideWhenUsed="1"/>
-    <w:lsdException w:name="Smart Hyperlink" w:semiHidden="1" w:unhideWhenUsed="1"/>
-    <w:lsdException w:name="Hashtag" w:semiHidden="1" w:unhideWhenUsed="1"/>
-    <w:lsdException w:name="Unresolved Mention" w:semiHidden="1" w:unhideWhenUsed="1"/>
-    <w:lsdException w:name="Smart Link" w:semiHidden="1" w:unhideWhenUsed="1"/>
   </w:latentStyles>
   <w:style w:type="paragraph" w:default="1" w:styleId="Normal">
     <w:name w:val="Normal"/>

</xml_diff>

<commit_message>
Question 8 almost complete
</commit_message>
<xml_diff>
--- a/LIST OF PRACTICALS NEW.docx
+++ b/LIST OF PRACTICALS NEW.docx
@@ -1,6 +1,6 @@
 
 <file path=word/document.xml><?xml version="1.0" encoding="utf-8"?>
-<w:document xmlns:wpc="http://schemas.microsoft.com/office/word/2010/wordprocessingCanvas" xmlns:cx="http://schemas.microsoft.com/office/drawing/2014/chartex" xmlns:cx1="http://schemas.microsoft.com/office/drawing/2015/9/8/chartex" xmlns:mc="http://schemas.openxmlformats.org/markup-compatibility/2006" xmlns:o="urn:schemas-microsoft-com:office:office" xmlns:r="http://schemas.openxmlformats.org/officeDocument/2006/relationships" xmlns:m="http://schemas.openxmlformats.org/officeDocument/2006/math" xmlns:v="urn:schemas-microsoft-com:vml" xmlns:wp14="http://schemas.microsoft.com/office/word/2010/wordprocessingDrawing" xmlns:wp="http://schemas.openxmlformats.org/drawingml/2006/wordprocessingDrawing" xmlns:w10="urn:schemas-microsoft-com:office:word" xmlns:w="http://schemas.openxmlformats.org/wordprocessingml/2006/main" xmlns:w14="http://schemas.microsoft.com/office/word/2010/wordml" xmlns:w15="http://schemas.microsoft.com/office/word/2012/wordml" xmlns:w16se="http://schemas.microsoft.com/office/word/2015/wordml/symex" xmlns:wpg="http://schemas.microsoft.com/office/word/2010/wordprocessingGroup" xmlns:wpi="http://schemas.microsoft.com/office/word/2010/wordprocessingInk" xmlns:wne="http://schemas.microsoft.com/office/word/2006/wordml" xmlns:wps="http://schemas.microsoft.com/office/word/2010/wordprocessingShape" mc:Ignorable="w14 w15 w16se wp14">
+<w:document xmlns:wpc="http://schemas.microsoft.com/office/word/2010/wordprocessingCanvas" xmlns:cx="http://schemas.microsoft.com/office/drawing/2014/chartex" xmlns:cx1="http://schemas.microsoft.com/office/drawing/2015/9/8/chartex" xmlns:cx2="http://schemas.microsoft.com/office/drawing/2015/10/21/chartex" xmlns:cx3="http://schemas.microsoft.com/office/drawing/2016/5/9/chartex" xmlns:cx4="http://schemas.microsoft.com/office/drawing/2016/5/10/chartex" xmlns:cx5="http://schemas.microsoft.com/office/drawing/2016/5/11/chartex" xmlns:cx6="http://schemas.microsoft.com/office/drawing/2016/5/12/chartex" xmlns:cx7="http://schemas.microsoft.com/office/drawing/2016/5/13/chartex" xmlns:cx8="http://schemas.microsoft.com/office/drawing/2016/5/14/chartex" xmlns:mc="http://schemas.openxmlformats.org/markup-compatibility/2006" xmlns:aink="http://schemas.microsoft.com/office/drawing/2016/ink" xmlns:am3d="http://schemas.microsoft.com/office/drawing/2017/model3d" xmlns:o="urn:schemas-microsoft-com:office:office" xmlns:oel="http://schemas.microsoft.com/office/2019/extlst" xmlns:r="http://schemas.openxmlformats.org/officeDocument/2006/relationships" xmlns:m="http://schemas.openxmlformats.org/officeDocument/2006/math" xmlns:v="urn:schemas-microsoft-com:vml" xmlns:wp14="http://schemas.microsoft.com/office/word/2010/wordprocessingDrawing" xmlns:wp="http://schemas.openxmlformats.org/drawingml/2006/wordprocessingDrawing" xmlns:w10="urn:schemas-microsoft-com:office:word" xmlns:w="http://schemas.openxmlformats.org/wordprocessingml/2006/main" xmlns:w14="http://schemas.microsoft.com/office/word/2010/wordml" xmlns:w15="http://schemas.microsoft.com/office/word/2012/wordml" xmlns:w16cex="http://schemas.microsoft.com/office/word/2018/wordml/cex" xmlns:w16cid="http://schemas.microsoft.com/office/word/2016/wordml/cid" xmlns:w16="http://schemas.microsoft.com/office/word/2018/wordml" xmlns:w16sdtdh="http://schemas.microsoft.com/office/word/2020/wordml/sdtdatahash" xmlns:w16se="http://schemas.microsoft.com/office/word/2015/wordml/symex" xmlns:wpg="http://schemas.microsoft.com/office/word/2010/wordprocessingGroup" xmlns:wpi="http://schemas.microsoft.com/office/word/2010/wordprocessingInk" xmlns:wne="http://schemas.microsoft.com/office/word/2006/wordml" xmlns:wps="http://schemas.microsoft.com/office/word/2010/wordprocessingShape" mc:Ignorable="w14 w15 w16se w16cid w16 w16cex w16sdtdh wp14">
   <w:body>
     <w:p>
       <w:pPr>
@@ -10,15 +10,6 @@
           <w:sz w:val="28"/>
         </w:rPr>
       </w:pPr>
-      <w:proofErr w:type="gramStart"/>
-      <w:r>
-        <w:rPr>
-          <w:b/>
-          <w:sz w:val="28"/>
-        </w:rPr>
-        <w:t>z</w:t>
-      </w:r>
-      <w:proofErr w:type="gramEnd"/>
       <w:r>
         <w:rPr>
           <w:b/>
@@ -546,13 +537,8 @@
         </w:numPr>
         <w:jc w:val="both"/>
       </w:pPr>
-      <w:bookmarkStart w:id="0" w:name="_GoBack"/>
-      <w:r>
-        <w:t>Design three classes: Student, Exam and Result. The student class has data members such as roll no, name etc. Create a class Exam by inheriting the Student class. The Exam class adds data members representing the marks scored in six subjects. Derive the Result from class Exam and it has its own members such as total marks.</w:t>
-      </w:r>
-      <w:bookmarkEnd w:id="0"/>
-      <w:r>
-        <w:t xml:space="preserve"> Write an interactive program to model this relationship. What type of </w:t>
+      <w:r>
+        <w:t xml:space="preserve">Design three classes: Student, Exam and Result. The student class has data members such as roll no, name etc. Create a class Exam by inheriting the Student class. The Exam class adds data members representing the marks scored in six subjects. Derive the Result from class Exam and it has its own members such as total marks. Write an interactive program to model this relationship. What type of </w:t>
       </w:r>
       <w:r>
         <w:rPr>
@@ -806,7 +792,7 @@
 </file>
 
 <file path=word/numbering.xml><?xml version="1.0" encoding="utf-8"?>
-<w:numbering xmlns:wpc="http://schemas.microsoft.com/office/word/2010/wordprocessingCanvas" xmlns:cx="http://schemas.microsoft.com/office/drawing/2014/chartex" xmlns:cx1="http://schemas.microsoft.com/office/drawing/2015/9/8/chartex" xmlns:mc="http://schemas.openxmlformats.org/markup-compatibility/2006" xmlns:o="urn:schemas-microsoft-com:office:office" xmlns:r="http://schemas.openxmlformats.org/officeDocument/2006/relationships" xmlns:m="http://schemas.openxmlformats.org/officeDocument/2006/math" xmlns:v="urn:schemas-microsoft-com:vml" xmlns:wp14="http://schemas.microsoft.com/office/word/2010/wordprocessingDrawing" xmlns:wp="http://schemas.openxmlformats.org/drawingml/2006/wordprocessingDrawing" xmlns:w10="urn:schemas-microsoft-com:office:word" xmlns:w="http://schemas.openxmlformats.org/wordprocessingml/2006/main" xmlns:w14="http://schemas.microsoft.com/office/word/2010/wordml" xmlns:w15="http://schemas.microsoft.com/office/word/2012/wordml" xmlns:w16se="http://schemas.microsoft.com/office/word/2015/wordml/symex" xmlns:wpg="http://schemas.microsoft.com/office/word/2010/wordprocessingGroup" xmlns:wpi="http://schemas.microsoft.com/office/word/2010/wordprocessingInk" xmlns:wne="http://schemas.microsoft.com/office/word/2006/wordml" xmlns:wps="http://schemas.microsoft.com/office/word/2010/wordprocessingShape" mc:Ignorable="w14 w15 w16se wp14">
+<w:numbering xmlns:wpc="http://schemas.microsoft.com/office/word/2010/wordprocessingCanvas" xmlns:cx="http://schemas.microsoft.com/office/drawing/2014/chartex" xmlns:cx1="http://schemas.microsoft.com/office/drawing/2015/9/8/chartex" xmlns:cx2="http://schemas.microsoft.com/office/drawing/2015/10/21/chartex" xmlns:cx3="http://schemas.microsoft.com/office/drawing/2016/5/9/chartex" xmlns:cx4="http://schemas.microsoft.com/office/drawing/2016/5/10/chartex" xmlns:cx5="http://schemas.microsoft.com/office/drawing/2016/5/11/chartex" xmlns:cx6="http://schemas.microsoft.com/office/drawing/2016/5/12/chartex" xmlns:cx7="http://schemas.microsoft.com/office/drawing/2016/5/13/chartex" xmlns:cx8="http://schemas.microsoft.com/office/drawing/2016/5/14/chartex" xmlns:mc="http://schemas.openxmlformats.org/markup-compatibility/2006" xmlns:aink="http://schemas.microsoft.com/office/drawing/2016/ink" xmlns:am3d="http://schemas.microsoft.com/office/drawing/2017/model3d" xmlns:o="urn:schemas-microsoft-com:office:office" xmlns:oel="http://schemas.microsoft.com/office/2019/extlst" xmlns:r="http://schemas.openxmlformats.org/officeDocument/2006/relationships" xmlns:m="http://schemas.openxmlformats.org/officeDocument/2006/math" xmlns:v="urn:schemas-microsoft-com:vml" xmlns:wp14="http://schemas.microsoft.com/office/word/2010/wordprocessingDrawing" xmlns:wp="http://schemas.openxmlformats.org/drawingml/2006/wordprocessingDrawing" xmlns:w10="urn:schemas-microsoft-com:office:word" xmlns:w="http://schemas.openxmlformats.org/wordprocessingml/2006/main" xmlns:w14="http://schemas.microsoft.com/office/word/2010/wordml" xmlns:w15="http://schemas.microsoft.com/office/word/2012/wordml" xmlns:w16cex="http://schemas.microsoft.com/office/word/2018/wordml/cex" xmlns:w16cid="http://schemas.microsoft.com/office/word/2016/wordml/cid" xmlns:w16="http://schemas.microsoft.com/office/word/2018/wordml" xmlns:w16sdtdh="http://schemas.microsoft.com/office/word/2020/wordml/sdtdatahash" xmlns:w16se="http://schemas.microsoft.com/office/word/2015/wordml/symex" xmlns:wpg="http://schemas.microsoft.com/office/word/2010/wordprocessingGroup" xmlns:wpi="http://schemas.microsoft.com/office/word/2010/wordprocessingInk" xmlns:wne="http://schemas.microsoft.com/office/word/2006/wordml" xmlns:wps="http://schemas.microsoft.com/office/word/2010/wordprocessingShape" mc:Ignorable="w14 w15 w16se w16cid w16 w16cex w16sdtdh wp14">
   <w:abstractNum w:abstractNumId="0" w15:restartNumberingAfterBreak="0">
     <w:nsid w:val="2DB93FAB"/>
     <w:multiLevelType w:val="hybridMultilevel"/>
@@ -1130,23 +1116,23 @@
       </w:pPr>
     </w:lvl>
   </w:abstractNum>
-  <w:num w:numId="1">
+  <w:num w:numId="1" w16cid:durableId="1840391962">
     <w:abstractNumId w:val="2"/>
   </w:num>
-  <w:num w:numId="2">
+  <w:num w:numId="2" w16cid:durableId="1012104564">
     <w:abstractNumId w:val="0"/>
   </w:num>
-  <w:num w:numId="3">
+  <w:num w:numId="3" w16cid:durableId="157577868">
     <w:abstractNumId w:val="2"/>
   </w:num>
-  <w:num w:numId="4">
+  <w:num w:numId="4" w16cid:durableId="1953510294">
     <w:abstractNumId w:val="1"/>
   </w:num>
 </w:numbering>
 </file>
 
 <file path=word/styles.xml><?xml version="1.0" encoding="utf-8"?>
-<w:styles xmlns:mc="http://schemas.openxmlformats.org/markup-compatibility/2006" xmlns:r="http://schemas.openxmlformats.org/officeDocument/2006/relationships" xmlns:w="http://schemas.openxmlformats.org/wordprocessingml/2006/main" xmlns:w14="http://schemas.microsoft.com/office/word/2010/wordml" xmlns:w15="http://schemas.microsoft.com/office/word/2012/wordml" xmlns:w16se="http://schemas.microsoft.com/office/word/2015/wordml/symex" mc:Ignorable="w14 w15 w16se">
+<w:styles xmlns:mc="http://schemas.openxmlformats.org/markup-compatibility/2006" xmlns:r="http://schemas.openxmlformats.org/officeDocument/2006/relationships" xmlns:w="http://schemas.openxmlformats.org/wordprocessingml/2006/main" xmlns:w14="http://schemas.microsoft.com/office/word/2010/wordml" xmlns:w15="http://schemas.microsoft.com/office/word/2012/wordml" xmlns:w16cex="http://schemas.microsoft.com/office/word/2018/wordml/cex" xmlns:w16cid="http://schemas.microsoft.com/office/word/2016/wordml/cid" xmlns:w16="http://schemas.microsoft.com/office/word/2018/wordml" xmlns:w16sdtdh="http://schemas.microsoft.com/office/word/2020/wordml/sdtdatahash" xmlns:w16se="http://schemas.microsoft.com/office/word/2015/wordml/symex" mc:Ignorable="w14 w15 w16se w16cid w16 w16cex w16sdtdh">
   <w:docDefaults>
     <w:rPrDefault>
       <w:rPr>
@@ -1162,7 +1148,7 @@
       </w:pPr>
     </w:pPrDefault>
   </w:docDefaults>
-  <w:latentStyles w:defLockedState="0" w:defUIPriority="99" w:defSemiHidden="0" w:defUnhideWhenUsed="0" w:defQFormat="0" w:count="371">
+  <w:latentStyles w:defLockedState="0" w:defUIPriority="99" w:defSemiHidden="0" w:defUnhideWhenUsed="0" w:defQFormat="0" w:count="376">
     <w:lsdException w:name="Normal" w:uiPriority="0" w:qFormat="1"/>
     <w:lsdException w:name="heading 1" w:uiPriority="9" w:qFormat="1"/>
     <w:lsdException w:name="heading 2" w:semiHidden="1" w:uiPriority="9" w:unhideWhenUsed="1" w:qFormat="1"/>
@@ -1268,7 +1254,6 @@
     <w:lsdException w:name="HTML Sample" w:semiHidden="1" w:unhideWhenUsed="1"/>
     <w:lsdException w:name="HTML Typewriter" w:semiHidden="1" w:unhideWhenUsed="1"/>
     <w:lsdException w:name="HTML Variable" w:semiHidden="1" w:unhideWhenUsed="1"/>
-    <w:lsdException w:name="Normal Table" w:semiHidden="1" w:unhideWhenUsed="1"/>
     <w:lsdException w:name="annotation subject" w:semiHidden="1" w:unhideWhenUsed="1"/>
     <w:lsdException w:name="No List" w:semiHidden="1" w:unhideWhenUsed="1"/>
     <w:lsdException w:name="Outline List 1" w:semiHidden="1" w:unhideWhenUsed="1"/>
@@ -1311,11 +1296,8 @@
     <w:lsdException w:name="Table Contemporary" w:semiHidden="1" w:unhideWhenUsed="1"/>
     <w:lsdException w:name="Table Elegant" w:semiHidden="1" w:unhideWhenUsed="1"/>
     <w:lsdException w:name="Table Professional" w:semiHidden="1" w:unhideWhenUsed="1"/>
-    <w:lsdException w:name="Table Subtle 1" w:semiHidden="1" w:unhideWhenUsed="1"/>
     <w:lsdException w:name="Table Subtle 2" w:semiHidden="1" w:unhideWhenUsed="1"/>
     <w:lsdException w:name="Table Web 1" w:semiHidden="1" w:unhideWhenUsed="1"/>
-    <w:lsdException w:name="Table Web 2" w:semiHidden="1" w:unhideWhenUsed="1"/>
-    <w:lsdException w:name="Table Web 3" w:semiHidden="1" w:unhideWhenUsed="1"/>
     <w:lsdException w:name="Balloon Text" w:semiHidden="1" w:unhideWhenUsed="1"/>
     <w:lsdException w:name="Table Grid" w:uiPriority="59"/>
     <w:lsdException w:name="Table Theme" w:semiHidden="1" w:unhideWhenUsed="1"/>
@@ -1534,6 +1516,11 @@
     <w:lsdException w:name="List Table 5 Dark Accent 6" w:uiPriority="50"/>
     <w:lsdException w:name="List Table 6 Colorful Accent 6" w:uiPriority="51"/>
     <w:lsdException w:name="List Table 7 Colorful Accent 6" w:uiPriority="52"/>
+    <w:lsdException w:name="Mention" w:semiHidden="1" w:unhideWhenUsed="1"/>
+    <w:lsdException w:name="Smart Hyperlink" w:semiHidden="1" w:unhideWhenUsed="1"/>
+    <w:lsdException w:name="Hashtag" w:semiHidden="1" w:unhideWhenUsed="1"/>
+    <w:lsdException w:name="Unresolved Mention" w:semiHidden="1" w:unhideWhenUsed="1"/>
+    <w:lsdException w:name="Smart Link" w:semiHidden="1" w:unhideWhenUsed="1"/>
   </w:latentStyles>
   <w:style w:type="paragraph" w:default="1" w:styleId="Normal">
     <w:name w:val="Normal"/>

</xml_diff>